<commit_message>
Lab 2: entrega final
</commit_message>
<xml_diff>
--- a/calidad-pruebas-software/programa-2/Checklist de Apoyo para el Postmortem PSP1.docx
+++ b/calidad-pruebas-software/programa-2/Checklist de Apoyo para el Postmortem PSP1.docx
@@ -1174,6 +1174,7 @@
                 <w:lang w:eastAsia="es-MX"/>
               </w:rPr>
             </w:pPr>
+            <w:proofErr w:type="gramStart"/>
             <w:r>
               <w:rPr>
                 <w:rFonts w:asciiTheme="minorHAnsi" w:eastAsia="Times New Roman" w:hAnsiTheme="minorHAnsi" w:cs="Arial"/>
@@ -1219,6 +1220,7 @@
               </w:rPr>
               <w:t>revisar</w:t>
             </w:r>
+            <w:proofErr w:type="gramEnd"/>
           </w:p>
         </w:tc>
         <w:tc>
@@ -1288,6 +1290,14 @@
                 <w:lang w:eastAsia="es-MX"/>
               </w:rPr>
             </w:pPr>
+            <w:r>
+              <w:rPr>
+                <w:rFonts w:asciiTheme="minorHAnsi" w:eastAsia="Times New Roman" w:hAnsiTheme="minorHAnsi" w:cs="Arial"/>
+                <w:color w:val="000000"/>
+                <w:lang w:eastAsia="es-MX"/>
+              </w:rPr>
+              <w:t>X</w:t>
+            </w:r>
           </w:p>
         </w:tc>
         <w:tc>
@@ -1546,6 +1556,14 @@
                 <w:lang w:eastAsia="es-MX"/>
               </w:rPr>
             </w:pPr>
+            <w:r>
+              <w:rPr>
+                <w:rFonts w:asciiTheme="minorHAnsi" w:eastAsia="Times New Roman" w:hAnsiTheme="minorHAnsi" w:cs="Arial"/>
+                <w:color w:val="000000"/>
+                <w:lang w:eastAsia="es-MX"/>
+              </w:rPr>
+              <w:t>X</w:t>
+            </w:r>
           </w:p>
         </w:tc>
         <w:tc>
@@ -1810,6 +1828,14 @@
                 <w:lang w:eastAsia="es-MX"/>
               </w:rPr>
             </w:pPr>
+            <w:r>
+              <w:rPr>
+                <w:rFonts w:asciiTheme="minorHAnsi" w:eastAsia="Times New Roman" w:hAnsiTheme="minorHAnsi" w:cs="Arial"/>
+                <w:color w:val="000000"/>
+                <w:lang w:eastAsia="es-MX"/>
+              </w:rPr>
+              <w:t>X</w:t>
+            </w:r>
           </w:p>
         </w:tc>
         <w:tc>
@@ -2076,6 +2102,14 @@
                 <w:lang w:eastAsia="es-MX"/>
               </w:rPr>
             </w:pPr>
+            <w:r>
+              <w:rPr>
+                <w:rFonts w:asciiTheme="minorHAnsi" w:eastAsia="Times New Roman" w:hAnsiTheme="minorHAnsi" w:cs="Arial"/>
+                <w:color w:val="000000"/>
+                <w:lang w:eastAsia="es-MX"/>
+              </w:rPr>
+              <w:t>X</w:t>
+            </w:r>
           </w:p>
         </w:tc>
         <w:tc>
@@ -2422,6 +2456,14 @@
                 <w:lang w:eastAsia="es-MX"/>
               </w:rPr>
             </w:pPr>
+            <w:r>
+              <w:rPr>
+                <w:rFonts w:asciiTheme="minorHAnsi" w:eastAsia="Times New Roman" w:hAnsiTheme="minorHAnsi" w:cs="Arial"/>
+                <w:color w:val="000000"/>
+                <w:lang w:eastAsia="es-MX"/>
+              </w:rPr>
+              <w:t>X</w:t>
+            </w:r>
           </w:p>
         </w:tc>
         <w:tc>
@@ -2809,6 +2851,7 @@
                 <w:lang w:eastAsia="es-MX"/>
               </w:rPr>
             </w:pPr>
+            <w:proofErr w:type="gramStart"/>
             <w:r>
               <w:rPr>
                 <w:rFonts w:asciiTheme="minorHAnsi" w:eastAsia="Times New Roman" w:hAnsiTheme="minorHAnsi" w:cs="Arial"/>
@@ -2854,6 +2897,7 @@
               </w:rPr>
               <w:t>revisar</w:t>
             </w:r>
+            <w:proofErr w:type="gramEnd"/>
           </w:p>
         </w:tc>
         <w:tc>
@@ -2922,6 +2966,14 @@
                 <w:lang w:eastAsia="es-MX"/>
               </w:rPr>
             </w:pPr>
+            <w:r>
+              <w:rPr>
+                <w:rFonts w:asciiTheme="minorHAnsi" w:eastAsia="Times New Roman" w:hAnsiTheme="minorHAnsi" w:cs="Arial"/>
+                <w:color w:val="000000"/>
+                <w:lang w:eastAsia="es-MX"/>
+              </w:rPr>
+              <w:t>X</w:t>
+            </w:r>
           </w:p>
         </w:tc>
         <w:tc>
@@ -3210,6 +3262,14 @@
                 <w:lang w:eastAsia="es-MX"/>
               </w:rPr>
             </w:pPr>
+            <w:r>
+              <w:rPr>
+                <w:rFonts w:asciiTheme="minorHAnsi" w:eastAsia="Times New Roman" w:hAnsiTheme="minorHAnsi" w:cs="Arial"/>
+                <w:color w:val="000000"/>
+                <w:lang w:eastAsia="es-MX"/>
+              </w:rPr>
+              <w:t>X</w:t>
+            </w:r>
           </w:p>
         </w:tc>
         <w:tc>
@@ -3458,6 +3518,14 @@
                 <w:lang w:eastAsia="es-MX"/>
               </w:rPr>
             </w:pPr>
+            <w:r>
+              <w:rPr>
+                <w:rFonts w:asciiTheme="minorHAnsi" w:eastAsia="Times New Roman" w:hAnsiTheme="minorHAnsi" w:cs="Arial"/>
+                <w:color w:val="000000"/>
+                <w:lang w:eastAsia="es-MX"/>
+              </w:rPr>
+              <w:t>X</w:t>
+            </w:r>
           </w:p>
         </w:tc>
         <w:tc>
@@ -3634,6 +3702,14 @@
                 <w:lang w:eastAsia="es-MX"/>
               </w:rPr>
             </w:pPr>
+            <w:r>
+              <w:rPr>
+                <w:rFonts w:asciiTheme="minorHAnsi" w:eastAsia="Times New Roman" w:hAnsiTheme="minorHAnsi" w:cs="Arial"/>
+                <w:color w:val="000000"/>
+                <w:lang w:eastAsia="es-MX"/>
+              </w:rPr>
+              <w:t>X</w:t>
+            </w:r>
           </w:p>
         </w:tc>
         <w:tc>
@@ -3970,6 +4046,14 @@
                 <w:lang w:eastAsia="es-MX"/>
               </w:rPr>
             </w:pPr>
+            <w:r>
+              <w:rPr>
+                <w:rFonts w:asciiTheme="minorHAnsi" w:eastAsia="Times New Roman" w:hAnsiTheme="minorHAnsi" w:cs="Arial"/>
+                <w:color w:val="000000"/>
+                <w:lang w:eastAsia="es-MX"/>
+              </w:rPr>
+              <w:t>X</w:t>
+            </w:r>
           </w:p>
         </w:tc>
         <w:tc>
@@ -4399,6 +4483,7 @@
                 <w:lang w:eastAsia="es-MX"/>
               </w:rPr>
             </w:pPr>
+            <w:proofErr w:type="gramStart"/>
             <w:r>
               <w:rPr>
                 <w:rFonts w:asciiTheme="minorHAnsi" w:eastAsia="Times New Roman" w:hAnsiTheme="minorHAnsi" w:cs="Arial"/>
@@ -4444,6 +4529,7 @@
               </w:rPr>
               <w:t>revisar</w:t>
             </w:r>
+            <w:proofErr w:type="gramEnd"/>
           </w:p>
         </w:tc>
         <w:tc>
@@ -4513,6 +4599,14 @@
                 <w:lang w:eastAsia="es-MX"/>
               </w:rPr>
             </w:pPr>
+            <w:r>
+              <w:rPr>
+                <w:rFonts w:asciiTheme="minorHAnsi" w:eastAsia="Times New Roman" w:hAnsiTheme="minorHAnsi" w:cs="Arial"/>
+                <w:color w:val="000000"/>
+                <w:lang w:eastAsia="es-MX"/>
+              </w:rPr>
+              <w:t>X</w:t>
+            </w:r>
           </w:p>
         </w:tc>
         <w:tc>
@@ -4643,6 +4737,14 @@
                 <w:lang w:eastAsia="es-MX"/>
               </w:rPr>
             </w:pPr>
+            <w:r>
+              <w:rPr>
+                <w:rFonts w:asciiTheme="minorHAnsi" w:eastAsia="Times New Roman" w:hAnsiTheme="minorHAnsi" w:cs="Arial"/>
+                <w:color w:val="000000"/>
+                <w:lang w:eastAsia="es-MX"/>
+              </w:rPr>
+              <w:t>X</w:t>
+            </w:r>
           </w:p>
         </w:tc>
         <w:tc>
@@ -4731,6 +4833,7 @@
               </w:rPr>
               <w:t>“</w:t>
             </w:r>
+            <w:proofErr w:type="spellStart"/>
             <w:r>
               <w:rPr>
                 <w:rFonts w:asciiTheme="minorHAnsi" w:eastAsia="Times New Roman" w:hAnsiTheme="minorHAnsi" w:cs="Arial"/>
@@ -4740,6 +4843,7 @@
               </w:rPr>
               <w:t>Fix</w:t>
             </w:r>
+            <w:proofErr w:type="spellEnd"/>
             <w:r>
               <w:rPr>
                 <w:rFonts w:asciiTheme="minorHAnsi" w:eastAsia="Times New Roman" w:hAnsiTheme="minorHAnsi" w:cs="Arial"/>
@@ -4887,6 +4991,14 @@
                 <w:lang w:eastAsia="es-MX"/>
               </w:rPr>
             </w:pPr>
+            <w:r>
+              <w:rPr>
+                <w:rFonts w:asciiTheme="minorHAnsi" w:eastAsia="Times New Roman" w:hAnsiTheme="minorHAnsi" w:cs="Arial"/>
+                <w:color w:val="000000"/>
+                <w:lang w:eastAsia="es-MX"/>
+              </w:rPr>
+              <w:t>X</w:t>
+            </w:r>
           </w:p>
         </w:tc>
         <w:tc>
@@ -5097,6 +5209,14 @@
                 <w:lang w:eastAsia="es-MX"/>
               </w:rPr>
             </w:pPr>
+            <w:r>
+              <w:rPr>
+                <w:rFonts w:asciiTheme="minorHAnsi" w:eastAsia="Times New Roman" w:hAnsiTheme="minorHAnsi" w:cs="Arial"/>
+                <w:color w:val="000000"/>
+                <w:lang w:eastAsia="es-MX"/>
+              </w:rPr>
+              <w:t>X</w:t>
+            </w:r>
           </w:p>
         </w:tc>
         <w:tc>
@@ -5369,6 +5489,14 @@
                 <w:lang w:eastAsia="es-MX"/>
               </w:rPr>
             </w:pPr>
+            <w:r>
+              <w:rPr>
+                <w:rFonts w:asciiTheme="minorHAnsi" w:eastAsia="Times New Roman" w:hAnsiTheme="minorHAnsi" w:cs="Arial"/>
+                <w:color w:val="000000"/>
+                <w:lang w:eastAsia="es-MX"/>
+              </w:rPr>
+              <w:t>X</w:t>
+            </w:r>
           </w:p>
         </w:tc>
         <w:tc>
@@ -5449,6 +5577,14 @@
                 <w:lang w:eastAsia="es-MX"/>
               </w:rPr>
             </w:pPr>
+            <w:r>
+              <w:rPr>
+                <w:rFonts w:asciiTheme="minorHAnsi" w:eastAsia="Times New Roman" w:hAnsiTheme="minorHAnsi" w:cs="Arial"/>
+                <w:color w:val="000000"/>
+                <w:lang w:eastAsia="es-MX"/>
+              </w:rPr>
+              <w:t>X</w:t>
+            </w:r>
           </w:p>
         </w:tc>
         <w:tc>
@@ -5521,6 +5657,14 @@
                 <w:lang w:eastAsia="es-MX"/>
               </w:rPr>
             </w:pPr>
+            <w:r>
+              <w:rPr>
+                <w:rFonts w:asciiTheme="minorHAnsi" w:eastAsia="Times New Roman" w:hAnsiTheme="minorHAnsi" w:cs="Arial"/>
+                <w:color w:val="000000"/>
+                <w:lang w:eastAsia="es-MX"/>
+              </w:rPr>
+              <w:t>X</w:t>
+            </w:r>
           </w:p>
         </w:tc>
         <w:tc>
@@ -5671,23 +5815,43 @@
                 <w:color w:val="000000"/>
                 <w:lang w:eastAsia="es-MX"/>
               </w:rPr>
-              <w:t>“Fix</w:t>
-            </w:r>
-            <w:r>
-              <w:rPr>
-                <w:rFonts w:asciiTheme="minorHAnsi" w:eastAsia="Times New Roman" w:hAnsiTheme="minorHAnsi" w:cs="Arial"/>
-                <w:color w:val="000000"/>
-                <w:lang w:eastAsia="es-MX"/>
-              </w:rPr>
-              <w:t xml:space="preserve"> </w:t>
-            </w:r>
-            <w:r>
-              <w:rPr>
-                <w:rFonts w:asciiTheme="minorHAnsi" w:eastAsia="Times New Roman" w:hAnsiTheme="minorHAnsi" w:cs="Arial"/>
-                <w:color w:val="000000"/>
-                <w:lang w:eastAsia="es-MX"/>
-              </w:rPr>
-              <w:t>Count”</w:t>
+              <w:t>“</w:t>
+            </w:r>
+            <w:proofErr w:type="spellStart"/>
+            <w:r>
+              <w:rPr>
+                <w:rFonts w:asciiTheme="minorHAnsi" w:eastAsia="Times New Roman" w:hAnsiTheme="minorHAnsi" w:cs="Arial"/>
+                <w:color w:val="000000"/>
+                <w:lang w:eastAsia="es-MX"/>
+              </w:rPr>
+              <w:t>Fix</w:t>
+            </w:r>
+            <w:proofErr w:type="spellEnd"/>
+            <w:r>
+              <w:rPr>
+                <w:rFonts w:asciiTheme="minorHAnsi" w:eastAsia="Times New Roman" w:hAnsiTheme="minorHAnsi" w:cs="Arial"/>
+                <w:color w:val="000000"/>
+                <w:lang w:eastAsia="es-MX"/>
+              </w:rPr>
+              <w:t xml:space="preserve"> </w:t>
+            </w:r>
+            <w:proofErr w:type="spellStart"/>
+            <w:r>
+              <w:rPr>
+                <w:rFonts w:asciiTheme="minorHAnsi" w:eastAsia="Times New Roman" w:hAnsiTheme="minorHAnsi" w:cs="Arial"/>
+                <w:color w:val="000000"/>
+                <w:lang w:eastAsia="es-MX"/>
+              </w:rPr>
+              <w:t>Count</w:t>
+            </w:r>
+            <w:proofErr w:type="spellEnd"/>
+            <w:r>
+              <w:rPr>
+                <w:rFonts w:asciiTheme="minorHAnsi" w:eastAsia="Times New Roman" w:hAnsiTheme="minorHAnsi" w:cs="Arial"/>
+                <w:color w:val="000000"/>
+                <w:lang w:eastAsia="es-MX"/>
+              </w:rPr>
+              <w:t>”</w:t>
             </w:r>
           </w:p>
         </w:tc>
@@ -5999,23 +6163,43 @@
                 <w:color w:val="000000"/>
                 <w:lang w:eastAsia="es-MX"/>
               </w:rPr>
-              <w:t>“Fix</w:t>
-            </w:r>
-            <w:r>
-              <w:rPr>
-                <w:rFonts w:asciiTheme="minorHAnsi" w:eastAsia="Times New Roman" w:hAnsiTheme="minorHAnsi" w:cs="Arial"/>
-                <w:color w:val="000000"/>
-                <w:lang w:eastAsia="es-MX"/>
-              </w:rPr>
-              <w:t xml:space="preserve"> </w:t>
-            </w:r>
-            <w:r>
-              <w:rPr>
-                <w:rFonts w:asciiTheme="minorHAnsi" w:eastAsia="Times New Roman" w:hAnsiTheme="minorHAnsi" w:cs="Arial"/>
-                <w:color w:val="000000"/>
-                <w:lang w:eastAsia="es-MX"/>
-              </w:rPr>
-              <w:t>Defect”</w:t>
+              <w:t>“</w:t>
+            </w:r>
+            <w:proofErr w:type="spellStart"/>
+            <w:r>
+              <w:rPr>
+                <w:rFonts w:asciiTheme="minorHAnsi" w:eastAsia="Times New Roman" w:hAnsiTheme="minorHAnsi" w:cs="Arial"/>
+                <w:color w:val="000000"/>
+                <w:lang w:eastAsia="es-MX"/>
+              </w:rPr>
+              <w:t>Fix</w:t>
+            </w:r>
+            <w:proofErr w:type="spellEnd"/>
+            <w:r>
+              <w:rPr>
+                <w:rFonts w:asciiTheme="minorHAnsi" w:eastAsia="Times New Roman" w:hAnsiTheme="minorHAnsi" w:cs="Arial"/>
+                <w:color w:val="000000"/>
+                <w:lang w:eastAsia="es-MX"/>
+              </w:rPr>
+              <w:t xml:space="preserve"> </w:t>
+            </w:r>
+            <w:proofErr w:type="spellStart"/>
+            <w:r>
+              <w:rPr>
+                <w:rFonts w:asciiTheme="minorHAnsi" w:eastAsia="Times New Roman" w:hAnsiTheme="minorHAnsi" w:cs="Arial"/>
+                <w:color w:val="000000"/>
+                <w:lang w:eastAsia="es-MX"/>
+              </w:rPr>
+              <w:t>Defect</w:t>
+            </w:r>
+            <w:proofErr w:type="spellEnd"/>
+            <w:r>
+              <w:rPr>
+                <w:rFonts w:asciiTheme="minorHAnsi" w:eastAsia="Times New Roman" w:hAnsiTheme="minorHAnsi" w:cs="Arial"/>
+                <w:color w:val="000000"/>
+                <w:lang w:eastAsia="es-MX"/>
+              </w:rPr>
+              <w:t>”</w:t>
             </w:r>
           </w:p>
         </w:tc>
@@ -6079,7 +6263,43 @@
                 <w:color w:val="000000"/>
                 <w:lang w:eastAsia="es-MX"/>
               </w:rPr>
-              <w:t>Si se llenó el campo “Fix Defect”, la fase de inyección coincide con la fase de remoción del defecto inicial.</w:t>
+              <w:t>Si se llenó el campo “</w:t>
+            </w:r>
+            <w:proofErr w:type="spellStart"/>
+            <w:r>
+              <w:rPr>
+                <w:rFonts w:asciiTheme="minorHAnsi" w:eastAsia="Times New Roman" w:hAnsiTheme="minorHAnsi" w:cs="Arial"/>
+                <w:color w:val="000000"/>
+                <w:lang w:eastAsia="es-MX"/>
+              </w:rPr>
+              <w:t>Fix</w:t>
+            </w:r>
+            <w:proofErr w:type="spellEnd"/>
+            <w:r>
+              <w:rPr>
+                <w:rFonts w:asciiTheme="minorHAnsi" w:eastAsia="Times New Roman" w:hAnsiTheme="minorHAnsi" w:cs="Arial"/>
+                <w:color w:val="000000"/>
+                <w:lang w:eastAsia="es-MX"/>
+              </w:rPr>
+              <w:t xml:space="preserve"> </w:t>
+            </w:r>
+            <w:proofErr w:type="spellStart"/>
+            <w:r>
+              <w:rPr>
+                <w:rFonts w:asciiTheme="minorHAnsi" w:eastAsia="Times New Roman" w:hAnsiTheme="minorHAnsi" w:cs="Arial"/>
+                <w:color w:val="000000"/>
+                <w:lang w:eastAsia="es-MX"/>
+              </w:rPr>
+              <w:t>Defect</w:t>
+            </w:r>
+            <w:proofErr w:type="spellEnd"/>
+            <w:r>
+              <w:rPr>
+                <w:rFonts w:asciiTheme="minorHAnsi" w:eastAsia="Times New Roman" w:hAnsiTheme="minorHAnsi" w:cs="Arial"/>
+                <w:color w:val="000000"/>
+                <w:lang w:eastAsia="es-MX"/>
+              </w:rPr>
+              <w:t>”, la fase de inyección coincide con la fase de remoción del defecto inicial.</w:t>
             </w:r>
           </w:p>
         </w:tc>
@@ -6121,6 +6341,14 @@
                 <w:lang w:eastAsia="es-MX"/>
               </w:rPr>
             </w:pPr>
+            <w:r>
+              <w:rPr>
+                <w:rFonts w:asciiTheme="minorHAnsi" w:eastAsia="Times New Roman" w:hAnsiTheme="minorHAnsi" w:cs="Arial"/>
+                <w:color w:val="000000"/>
+                <w:lang w:eastAsia="es-MX"/>
+              </w:rPr>
+              <w:t>X</w:t>
+            </w:r>
           </w:p>
         </w:tc>
         <w:tc>
@@ -6600,6 +6828,7 @@
                 <w:lang w:eastAsia="es-MX"/>
               </w:rPr>
             </w:pPr>
+            <w:proofErr w:type="gramStart"/>
             <w:r>
               <w:rPr>
                 <w:rFonts w:asciiTheme="minorHAnsi" w:eastAsia="Times New Roman" w:hAnsiTheme="minorHAnsi" w:cs="Arial"/>
@@ -6645,6 +6874,7 @@
               </w:rPr>
               <w:t>revisar</w:t>
             </w:r>
+            <w:proofErr w:type="gramEnd"/>
           </w:p>
         </w:tc>
         <w:tc>
@@ -6714,6 +6944,14 @@
                 <w:lang w:eastAsia="es-MX"/>
               </w:rPr>
             </w:pPr>
+            <w:r>
+              <w:rPr>
+                <w:rFonts w:asciiTheme="minorHAnsi" w:eastAsia="Times New Roman" w:hAnsiTheme="minorHAnsi" w:cs="Arial"/>
+                <w:color w:val="000000"/>
+                <w:lang w:eastAsia="es-MX"/>
+              </w:rPr>
+              <w:t>X</w:t>
+            </w:r>
           </w:p>
         </w:tc>
         <w:tc>
@@ -7043,6 +7281,7 @@
               </w:rPr>
               <w:t>(</w:t>
             </w:r>
+            <w:proofErr w:type="spellStart"/>
             <w:r>
               <w:rPr>
                 <w:rFonts w:asciiTheme="minorHAnsi" w:eastAsia="Times New Roman" w:hAnsiTheme="minorHAnsi" w:cs="Arial"/>
@@ -7053,6 +7292,7 @@
               </w:rPr>
               <w:t>added</w:t>
             </w:r>
+            <w:proofErr w:type="spellEnd"/>
             <w:r>
               <w:rPr>
                 <w:rFonts w:asciiTheme="minorHAnsi" w:eastAsia="Times New Roman" w:hAnsiTheme="minorHAnsi" w:cs="Arial"/>
@@ -7144,6 +7384,14 @@
                 <w:lang w:eastAsia="es-MX"/>
               </w:rPr>
             </w:pPr>
+            <w:r>
+              <w:rPr>
+                <w:rFonts w:asciiTheme="minorHAnsi" w:eastAsia="Times New Roman" w:hAnsiTheme="minorHAnsi" w:cs="Arial"/>
+                <w:color w:val="000000"/>
+                <w:lang w:eastAsia="es-MX"/>
+              </w:rPr>
+              <w:t>X</w:t>
+            </w:r>
           </w:p>
         </w:tc>
         <w:tc>
@@ -7532,6 +7780,14 @@
                 <w:lang w:eastAsia="es-MX"/>
               </w:rPr>
             </w:pPr>
+            <w:r>
+              <w:rPr>
+                <w:rFonts w:asciiTheme="minorHAnsi" w:eastAsia="Times New Roman" w:hAnsiTheme="minorHAnsi" w:cs="Arial"/>
+                <w:color w:val="000000"/>
+                <w:lang w:eastAsia="es-MX"/>
+              </w:rPr>
+              <w:t>X</w:t>
+            </w:r>
           </w:p>
         </w:tc>
         <w:tc>
@@ -7630,6 +7886,7 @@
               </w:rPr>
               <w:t xml:space="preserve"> </w:t>
             </w:r>
+            <w:proofErr w:type="spellStart"/>
             <w:r>
               <w:rPr>
                 <w:rFonts w:asciiTheme="minorHAnsi" w:eastAsia="Times New Roman" w:hAnsiTheme="minorHAnsi" w:cs="Arial"/>
@@ -7640,6 +7897,7 @@
               </w:rPr>
               <w:t>postmortem</w:t>
             </w:r>
+            <w:proofErr w:type="spellEnd"/>
             <w:r>
               <w:rPr>
                 <w:rFonts w:asciiTheme="minorHAnsi" w:eastAsia="Times New Roman" w:hAnsiTheme="minorHAnsi" w:cs="Arial"/>
@@ -8000,6 +8258,7 @@
               </w:rPr>
               <w:t>(</w:t>
             </w:r>
+            <w:proofErr w:type="spellStart"/>
             <w:r>
               <w:rPr>
                 <w:rFonts w:asciiTheme="minorHAnsi" w:eastAsia="Times New Roman" w:hAnsiTheme="minorHAnsi" w:cs="Arial"/>
@@ -8010,6 +8269,7 @@
               </w:rPr>
               <w:t>added</w:t>
             </w:r>
+            <w:proofErr w:type="spellEnd"/>
             <w:r>
               <w:rPr>
                 <w:rFonts w:asciiTheme="minorHAnsi" w:eastAsia="Times New Roman" w:hAnsiTheme="minorHAnsi" w:cs="Arial"/>
@@ -8100,6 +8360,14 @@
                 <w:lang w:eastAsia="es-MX"/>
               </w:rPr>
             </w:pPr>
+            <w:r>
+              <w:rPr>
+                <w:rFonts w:asciiTheme="minorHAnsi" w:eastAsia="Times New Roman" w:hAnsiTheme="minorHAnsi" w:cs="Arial"/>
+                <w:color w:val="000000"/>
+                <w:lang w:eastAsia="es-MX"/>
+              </w:rPr>
+              <w:t>X</w:t>
+            </w:r>
           </w:p>
         </w:tc>
         <w:tc>
@@ -8597,6 +8865,7 @@
                 <w:lang w:eastAsia="es-MX"/>
               </w:rPr>
             </w:pPr>
+            <w:proofErr w:type="gramStart"/>
             <w:r>
               <w:rPr>
                 <w:rFonts w:asciiTheme="minorHAnsi" w:eastAsia="Times New Roman" w:hAnsiTheme="minorHAnsi" w:cs="Arial"/>
@@ -8642,6 +8911,7 @@
               </w:rPr>
               <w:t>revisar</w:t>
             </w:r>
+            <w:proofErr w:type="gramEnd"/>
           </w:p>
         </w:tc>
         <w:tc>
@@ -8711,6 +8981,14 @@
                 <w:lang w:eastAsia="es-MX"/>
               </w:rPr>
             </w:pPr>
+            <w:r>
+              <w:rPr>
+                <w:rFonts w:asciiTheme="minorHAnsi" w:eastAsia="Times New Roman" w:hAnsiTheme="minorHAnsi" w:cs="Arial"/>
+                <w:color w:val="000000"/>
+                <w:lang w:eastAsia="es-MX"/>
+              </w:rPr>
+              <w:t>X</w:t>
+            </w:r>
           </w:p>
         </w:tc>
         <w:tc>
@@ -8801,6 +9079,14 @@
                 <w:lang w:eastAsia="es-MX"/>
               </w:rPr>
             </w:pPr>
+            <w:r>
+              <w:rPr>
+                <w:rFonts w:asciiTheme="minorHAnsi" w:eastAsia="Times New Roman" w:hAnsiTheme="minorHAnsi" w:cs="Arial"/>
+                <w:color w:val="000000"/>
+                <w:lang w:eastAsia="es-MX"/>
+              </w:rPr>
+              <w:t>X</w:t>
+            </w:r>
           </w:p>
         </w:tc>
         <w:tc>
@@ -8994,6 +9280,7 @@
                 <w:lang w:eastAsia="es-MX"/>
               </w:rPr>
             </w:pPr>
+            <w:proofErr w:type="gramStart"/>
             <w:r>
               <w:rPr>
                 <w:rFonts w:asciiTheme="minorHAnsi" w:eastAsia="Times New Roman" w:hAnsiTheme="minorHAnsi" w:cs="Arial"/>
@@ -9039,6 +9326,7 @@
               </w:rPr>
               <w:t>revisar</w:t>
             </w:r>
+            <w:proofErr w:type="gramEnd"/>
           </w:p>
         </w:tc>
         <w:tc>
@@ -9281,8 +9569,18 @@
                 <w:color w:val="000000"/>
                 <w:lang w:eastAsia="es-MX"/>
               </w:rPr>
-              <w:t>“Fix</w:t>
-            </w:r>
+              <w:t>“</w:t>
+            </w:r>
+            <w:proofErr w:type="spellStart"/>
+            <w:r>
+              <w:rPr>
+                <w:rFonts w:asciiTheme="minorHAnsi" w:eastAsia="Times New Roman" w:hAnsiTheme="minorHAnsi" w:cs="Arial"/>
+                <w:color w:val="000000"/>
+                <w:lang w:eastAsia="es-MX"/>
+              </w:rPr>
+              <w:t>Fix</w:t>
+            </w:r>
+            <w:proofErr w:type="spellEnd"/>
             <w:r>
               <w:rPr>
                 <w:rFonts w:asciiTheme="minorHAnsi" w:eastAsia="Times New Roman" w:hAnsiTheme="minorHAnsi" w:cs="Arial"/>
@@ -9522,7 +9820,24 @@
                 <w:color w:val="000000"/>
                 <w:lang w:eastAsia="es-MX"/>
               </w:rPr>
-              <w:t>BD=____________</w:t>
+              <w:t>BD=__</w:t>
+            </w:r>
+            <w:r>
+              <w:rPr>
+                <w:rFonts w:asciiTheme="minorHAnsi" w:eastAsia="Times New Roman" w:hAnsiTheme="minorHAnsi" w:cs="Arial"/>
+                <w:color w:val="000000"/>
+                <w:u w:val="single"/>
+                <w:lang w:eastAsia="es-MX"/>
+              </w:rPr>
+              <w:t>51.5</w:t>
+            </w:r>
+            <w:r>
+              <w:rPr>
+                <w:rFonts w:asciiTheme="minorHAnsi" w:eastAsia="Times New Roman" w:hAnsiTheme="minorHAnsi" w:cs="Arial"/>
+                <w:color w:val="000000"/>
+                <w:lang w:eastAsia="es-MX"/>
+              </w:rPr>
+              <w:t>_____</w:t>
             </w:r>
           </w:p>
           <w:p>
@@ -9861,7 +10176,24 @@
                 <w:color w:val="000000"/>
                 <w:lang w:eastAsia="es-MX"/>
               </w:rPr>
-              <w:t>BT=____________</w:t>
+              <w:t>BT=____</w:t>
+            </w:r>
+            <w:r>
+              <w:rPr>
+                <w:rFonts w:asciiTheme="minorHAnsi" w:eastAsia="Times New Roman" w:hAnsiTheme="minorHAnsi" w:cs="Arial"/>
+                <w:color w:val="000000"/>
+                <w:u w:val="single"/>
+                <w:lang w:eastAsia="es-MX"/>
+              </w:rPr>
+              <w:t>328</w:t>
+            </w:r>
+            <w:r>
+              <w:rPr>
+                <w:rFonts w:asciiTheme="minorHAnsi" w:eastAsia="Times New Roman" w:hAnsiTheme="minorHAnsi" w:cs="Arial"/>
+                <w:color w:val="000000"/>
+                <w:lang w:eastAsia="es-MX"/>
+              </w:rPr>
+              <w:t>______</w:t>
             </w:r>
           </w:p>
           <w:p>
@@ -10233,8 +10565,18 @@
                 <w:color w:val="000000"/>
                 <w:lang w:eastAsia="es-MX"/>
               </w:rPr>
-              <w:t>“Fix</w:t>
-            </w:r>
+              <w:t>“</w:t>
+            </w:r>
+            <w:proofErr w:type="spellStart"/>
+            <w:r>
+              <w:rPr>
+                <w:rFonts w:asciiTheme="minorHAnsi" w:eastAsia="Times New Roman" w:hAnsiTheme="minorHAnsi" w:cs="Arial"/>
+                <w:color w:val="000000"/>
+                <w:lang w:eastAsia="es-MX"/>
+              </w:rPr>
+              <w:t>Fix</w:t>
+            </w:r>
+            <w:proofErr w:type="spellEnd"/>
             <w:r>
               <w:rPr>
                 <w:rFonts w:asciiTheme="minorHAnsi" w:eastAsia="Times New Roman" w:hAnsiTheme="minorHAnsi" w:cs="Arial"/>
@@ -10474,7 +10816,24 @@
                 <w:color w:val="000000"/>
                 <w:lang w:eastAsia="es-MX"/>
               </w:rPr>
-              <w:t>BD=____________</w:t>
+              <w:t>BD=____</w:t>
+            </w:r>
+            <w:r>
+              <w:rPr>
+                <w:rFonts w:asciiTheme="minorHAnsi" w:eastAsia="Times New Roman" w:hAnsiTheme="minorHAnsi" w:cs="Arial"/>
+                <w:color w:val="000000"/>
+                <w:u w:val="single"/>
+                <w:lang w:eastAsia="es-MX"/>
+              </w:rPr>
+              <w:t>32.6</w:t>
+            </w:r>
+            <w:r>
+              <w:rPr>
+                <w:rFonts w:asciiTheme="minorHAnsi" w:eastAsia="Times New Roman" w:hAnsiTheme="minorHAnsi" w:cs="Arial"/>
+                <w:color w:val="000000"/>
+                <w:lang w:eastAsia="es-MX"/>
+              </w:rPr>
+              <w:t>_____</w:t>
             </w:r>
           </w:p>
           <w:p>
@@ -10813,7 +11172,24 @@
                 <w:color w:val="000000"/>
                 <w:lang w:eastAsia="es-MX"/>
               </w:rPr>
-              <w:t>BT=____________</w:t>
+              <w:t>BT=____</w:t>
+            </w:r>
+            <w:r>
+              <w:rPr>
+                <w:rFonts w:asciiTheme="minorHAnsi" w:eastAsia="Times New Roman" w:hAnsiTheme="minorHAnsi" w:cs="Arial"/>
+                <w:color w:val="000000"/>
+                <w:u w:val="single"/>
+                <w:lang w:eastAsia="es-MX"/>
+              </w:rPr>
+              <w:t>56</w:t>
+            </w:r>
+            <w:r>
+              <w:rPr>
+                <w:rFonts w:asciiTheme="minorHAnsi" w:eastAsia="Times New Roman" w:hAnsiTheme="minorHAnsi" w:cs="Arial"/>
+                <w:color w:val="000000"/>
+                <w:lang w:eastAsia="es-MX"/>
+              </w:rPr>
+              <w:t>_____</w:t>
             </w:r>
           </w:p>
           <w:p>
@@ -11111,7 +11487,24 @@
                 <w:color w:val="000000"/>
                 <w:lang w:eastAsia="es-MX"/>
               </w:rPr>
-              <w:t>CP=____________</w:t>
+              <w:t>CP=____</w:t>
+            </w:r>
+            <w:r>
+              <w:rPr>
+                <w:rFonts w:asciiTheme="minorHAnsi" w:eastAsia="Times New Roman" w:hAnsiTheme="minorHAnsi" w:cs="Arial"/>
+                <w:color w:val="000000"/>
+                <w:u w:val="single"/>
+                <w:lang w:eastAsia="es-MX"/>
+              </w:rPr>
+              <w:t>5</w:t>
+            </w:r>
+            <w:r>
+              <w:rPr>
+                <w:rFonts w:asciiTheme="minorHAnsi" w:eastAsia="Times New Roman" w:hAnsiTheme="minorHAnsi" w:cs="Arial"/>
+                <w:color w:val="000000"/>
+                <w:lang w:eastAsia="es-MX"/>
+              </w:rPr>
+              <w:t>_______</w:t>
             </w:r>
           </w:p>
           <w:p>
@@ -11325,6 +11718,14 @@
                 <w:lang w:eastAsia="es-MX"/>
               </w:rPr>
             </w:pPr>
+            <w:r>
+              <w:rPr>
+                <w:rFonts w:asciiTheme="minorHAnsi" w:eastAsia="Times New Roman" w:hAnsiTheme="minorHAnsi" w:cs="Arial"/>
+                <w:color w:val="000000"/>
+                <w:lang w:eastAsia="es-MX"/>
+              </w:rPr>
+              <w:t>X</w:t>
+            </w:r>
           </w:p>
         </w:tc>
         <w:tc>
@@ -11393,7 +11794,50 @@
                 <w:color w:val="000000"/>
                 <w:lang w:eastAsia="es-MX"/>
               </w:rPr>
-              <w:t xml:space="preserve"> de LDC de las partes nuevas (added) y escríbelo aquí... AP=____________</w:t>
+              <w:t xml:space="preserve"> de LDC de las partes nuevas (</w:t>
+            </w:r>
+            <w:proofErr w:type="spellStart"/>
+            <w:r>
+              <w:rPr>
+                <w:rFonts w:asciiTheme="minorHAnsi" w:eastAsia="Times New Roman" w:hAnsiTheme="minorHAnsi" w:cs="Arial"/>
+                <w:b/>
+                <w:i/>
+                <w:color w:val="000000"/>
+                <w:lang w:eastAsia="es-MX"/>
+              </w:rPr>
+              <w:t>added</w:t>
+            </w:r>
+            <w:proofErr w:type="spellEnd"/>
+            <w:r>
+              <w:rPr>
+                <w:rFonts w:asciiTheme="minorHAnsi" w:eastAsia="Times New Roman" w:hAnsiTheme="minorHAnsi" w:cs="Arial"/>
+                <w:b/>
+                <w:i/>
+                <w:color w:val="000000"/>
+                <w:lang w:eastAsia="es-MX"/>
+              </w:rPr>
+              <w:t>) y escríbelo aquí... AP=____</w:t>
+            </w:r>
+            <w:r>
+              <w:rPr>
+                <w:rFonts w:asciiTheme="minorHAnsi" w:eastAsia="Times New Roman" w:hAnsiTheme="minorHAnsi" w:cs="Arial"/>
+                <w:b/>
+                <w:iCs/>
+                <w:color w:val="000000"/>
+                <w:u w:val="single"/>
+                <w:lang w:eastAsia="es-MX"/>
+              </w:rPr>
+              <w:t>336</w:t>
+            </w:r>
+            <w:r>
+              <w:rPr>
+                <w:rFonts w:asciiTheme="minorHAnsi" w:eastAsia="Times New Roman" w:hAnsiTheme="minorHAnsi" w:cs="Arial"/>
+                <w:b/>
+                <w:i/>
+                <w:color w:val="000000"/>
+                <w:lang w:eastAsia="es-MX"/>
+              </w:rPr>
+              <w:t>______</w:t>
             </w:r>
           </w:p>
           <w:p>
@@ -11446,17 +11890,60 @@
                 <w:color w:val="000000"/>
                 <w:lang w:eastAsia="es-MX"/>
               </w:rPr>
-              <w:t xml:space="preserve">(added) </w:t>
-            </w:r>
-            <w:r>
-              <w:rPr>
-                <w:rFonts w:asciiTheme="minorHAnsi" w:eastAsia="Times New Roman" w:hAnsiTheme="minorHAnsi" w:cs="Arial"/>
-                <w:b/>
-                <w:i/>
-                <w:color w:val="000000"/>
-                <w:lang w:eastAsia="es-MX"/>
-              </w:rPr>
-              <w:t>y escríbelo aquí... AR=____________</w:t>
+              <w:t>(</w:t>
+            </w:r>
+            <w:proofErr w:type="spellStart"/>
+            <w:r>
+              <w:rPr>
+                <w:rFonts w:asciiTheme="minorHAnsi" w:eastAsia="Times New Roman" w:hAnsiTheme="minorHAnsi" w:cs="Arial"/>
+                <w:b/>
+                <w:i/>
+                <w:color w:val="000000"/>
+                <w:lang w:eastAsia="es-MX"/>
+              </w:rPr>
+              <w:t>added</w:t>
+            </w:r>
+            <w:proofErr w:type="spellEnd"/>
+            <w:r>
+              <w:rPr>
+                <w:rFonts w:asciiTheme="minorHAnsi" w:eastAsia="Times New Roman" w:hAnsiTheme="minorHAnsi" w:cs="Arial"/>
+                <w:b/>
+                <w:i/>
+                <w:color w:val="000000"/>
+                <w:lang w:eastAsia="es-MX"/>
+              </w:rPr>
+              <w:t xml:space="preserve">) </w:t>
+            </w:r>
+            <w:r>
+              <w:rPr>
+                <w:rFonts w:asciiTheme="minorHAnsi" w:eastAsia="Times New Roman" w:hAnsiTheme="minorHAnsi" w:cs="Arial"/>
+                <w:b/>
+                <w:i/>
+                <w:color w:val="000000"/>
+                <w:lang w:eastAsia="es-MX"/>
+              </w:rPr>
+              <w:t>y escríbelo aquí... AR=___</w:t>
+            </w:r>
+            <w:r>
+              <w:rPr>
+                <w:rFonts w:asciiTheme="minorHAnsi" w:eastAsia="Times New Roman" w:hAnsiTheme="minorHAnsi" w:cs="Arial"/>
+                <w:b/>
+                <w:iCs/>
+                <w:color w:val="000000"/>
+                <w:u w:val="single"/>
+                <w:lang w:eastAsia="es-MX"/>
+              </w:rPr>
+              <w:t>336</w:t>
+            </w:r>
+            <w:r>
+              <w:rPr>
+                <w:rFonts w:asciiTheme="minorHAnsi" w:eastAsia="Times New Roman" w:hAnsiTheme="minorHAnsi" w:cs="Arial"/>
+                <w:b/>
+                <w:i/>
+                <w:color w:val="000000"/>
+                <w:lang w:eastAsia="es-MX"/>
+              </w:rPr>
+              <w:t>______</w:t>
             </w:r>
           </w:p>
           <w:p>
@@ -11736,7 +12223,25 @@
           <w:color w:val="2F5496"/>
           <w:sz w:val="24"/>
         </w:rPr>
-        <w:t>La productividad (LDC/hora) planeada y real son razonables (entre 20 y 40 LDC/hr)</w:t>
+        <w:t>La productividad (LDC/hora) planeada y real son razonables (entre 20 y 40 LDC/</w:t>
+      </w:r>
+      <w:proofErr w:type="spellStart"/>
+      <w:r>
+        <w:rPr>
+          <w:rFonts w:asciiTheme="minorHAnsi" w:hAnsiTheme="minorHAnsi"/>
+          <w:color w:val="2F5496"/>
+          <w:sz w:val="24"/>
+        </w:rPr>
+        <w:t>hr</w:t>
+      </w:r>
+      <w:proofErr w:type="spellEnd"/>
+      <w:r>
+        <w:rPr>
+          <w:rFonts w:asciiTheme="minorHAnsi" w:hAnsiTheme="minorHAnsi"/>
+          <w:color w:val="2F5496"/>
+          <w:sz w:val="24"/>
+        </w:rPr>
+        <w:t>)</w:t>
       </w:r>
     </w:p>
     <w:p>
@@ -12316,6 +12821,7 @@
     <w:lsdException w:name="HTML Sample" w:semiHidden="1" w:unhideWhenUsed="1"/>
     <w:lsdException w:name="HTML Typewriter" w:semiHidden="1" w:unhideWhenUsed="1"/>
     <w:lsdException w:name="HTML Variable" w:semiHidden="1" w:unhideWhenUsed="1"/>
+    <w:lsdException w:name="Normal Table" w:semiHidden="1" w:unhideWhenUsed="1"/>
     <w:lsdException w:name="annotation subject" w:semiHidden="1" w:unhideWhenUsed="1"/>
     <w:lsdException w:name="No List" w:semiHidden="1" w:unhideWhenUsed="1"/>
     <w:lsdException w:name="Outline List 1" w:semiHidden="1" w:unhideWhenUsed="1"/>
@@ -12362,8 +12868,10 @@
     <w:lsdException w:name="Table Subtle 2" w:semiHidden="1" w:unhideWhenUsed="1"/>
     <w:lsdException w:name="Table Web 1" w:semiHidden="1" w:unhideWhenUsed="1"/>
     <w:lsdException w:name="Table Web 2" w:semiHidden="1" w:unhideWhenUsed="1"/>
+    <w:lsdException w:name="Table Web 3" w:semiHidden="1" w:unhideWhenUsed="1"/>
     <w:lsdException w:name="Balloon Text" w:semiHidden="1" w:unhideWhenUsed="1"/>
     <w:lsdException w:name="Table Grid" w:uiPriority="59"/>
+    <w:lsdException w:name="Table Theme" w:semiHidden="1" w:unhideWhenUsed="1"/>
     <w:lsdException w:name="Placeholder Text" w:semiHidden="1"/>
     <w:lsdException w:name="No Spacing" w:uiPriority="1" w:qFormat="1"/>
     <w:lsdException w:name="Light Shading" w:uiPriority="60"/>

</xml_diff>